<commit_message>
Added advice I was told on Mega
</commit_message>
<xml_diff>
--- a/MEGA Guide/MEGA Decrypted Folder Solutions.docx
+++ b/MEGA Guide/MEGA Decrypted Folder Solutions.docx
@@ -119,19 +119,11 @@
         </w:rPr>
         <w:t xml:space="preserve"> "Decrypted folder" </w:t>
       </w:r>
-      <w:proofErr w:type="gramStart"/>
-      <w:r>
-        <w:rPr>
-          <w:lang w:val="en-US"/>
-        </w:rPr>
-        <w:t>appears</w:t>
-      </w:r>
-      <w:proofErr w:type="gramEnd"/>
-      <w:r>
-        <w:rPr>
-          <w:lang w:val="en-US"/>
-        </w:rPr>
-        <w:t xml:space="preserve"> </w:t>
+      <w:r>
+        <w:rPr>
+          <w:lang w:val="en-US"/>
+        </w:rPr>
+        <w:t xml:space="preserve">appears </w:t>
       </w:r>
       <w:r>
         <w:rPr>
@@ -272,6 +264,114 @@
           <w:lang w:val="en-US"/>
         </w:rPr>
       </w:pPr>
+    </w:p>
+    <w:p>
+      <w:pPr>
+        <w:rPr>
+          <w:lang w:val="en-US"/>
+        </w:rPr>
+      </w:pPr>
+    </w:p>
+    <w:p>
+      <w:pPr>
+        <w:rPr>
+          <w:lang w:val="en-US"/>
+        </w:rPr>
+      </w:pPr>
+    </w:p>
+    <w:p>
+      <w:pPr>
+        <w:rPr>
+          <w:lang w:val="en-US"/>
+        </w:rPr>
+      </w:pPr>
+    </w:p>
+    <w:p>
+      <w:pPr>
+        <w:rPr>
+          <w:lang w:val="en-US"/>
+        </w:rPr>
+      </w:pPr>
+    </w:p>
+    <w:p>
+      <w:pPr>
+        <w:rPr>
+          <w:lang w:val="en-US"/>
+        </w:rPr>
+      </w:pPr>
+      <w:r>
+        <w:rPr>
+          <w:lang w:val="en-US"/>
+        </w:rPr>
+        <w:t>If nothing works out for you, another thing that seems effective is removing the folder and then making the request again. For some reason, if you are not linked/friend with FIUP when you make the request, the encrypted folder problem may happen. So:</w:t>
+      </w:r>
+    </w:p>
+    <w:p>
+      <w:pPr>
+        <w:pStyle w:val="Paragrafoelenco"/>
+        <w:numPr>
+          <w:ilvl w:val="0"/>
+          <w:numId w:val="3"/>
+        </w:numPr>
+        <w:rPr>
+          <w:lang w:val="en-US"/>
+        </w:rPr>
+      </w:pPr>
+      <w:r>
+        <w:rPr>
+          <w:lang w:val="en-US"/>
+        </w:rPr>
+        <w:t>remove the folder</w:t>
+      </w:r>
+    </w:p>
+    <w:p>
+      <w:pPr>
+        <w:pStyle w:val="Paragrafoelenco"/>
+        <w:numPr>
+          <w:ilvl w:val="0"/>
+          <w:numId w:val="3"/>
+        </w:numPr>
+        <w:rPr>
+          <w:lang w:val="en-US"/>
+        </w:rPr>
+      </w:pPr>
+      <w:r>
+        <w:rPr>
+          <w:lang w:val="en-US"/>
+        </w:rPr>
+        <w:t>make the request again</w:t>
+      </w:r>
+    </w:p>
+    <w:p>
+      <w:pPr>
+        <w:pStyle w:val="Paragrafoelenco"/>
+        <w:numPr>
+          <w:ilvl w:val="0"/>
+          <w:numId w:val="3"/>
+        </w:numPr>
+        <w:rPr>
+          <w:lang w:val="en-US"/>
+        </w:rPr>
+      </w:pPr>
+      <w:r>
+        <w:rPr>
+          <w:lang w:val="en-US"/>
+        </w:rPr>
+        <w:t>it should work</w:t>
+      </w:r>
+    </w:p>
+    <w:p>
+      <w:pPr>
+        <w:rPr>
+          <w:lang w:val="en-US"/>
+        </w:rPr>
+      </w:pPr>
+      <w:r>
+        <w:rPr>
+          <w:lang w:val="en-US"/>
+        </w:rPr>
+        <w:t xml:space="preserve">I was feedback that, seems that this works. </w:t>
+      </w:r>
     </w:p>
     <w:sectPr>
       <w:pgSz w:w="11906" w:h="16838"/>

</xml_diff>